<commit_message>
Corrections to the abstract
</commit_message>
<xml_diff>
--- a/Domain Specific Languages.docx
+++ b/Domain Specific Languages.docx
@@ -22,16 +22,7 @@
         <w:jc w:val="left"/>
       </w:pPr>
       <w:r>
-        <w:t>Where the</w:t>
-      </w:r>
-      <w:r>
-        <w:t xml:space="preserve"> Business Rules </w:t>
-      </w:r>
-      <w:r>
-        <w:t>ARE</w:t>
-      </w:r>
-      <w:r>
-        <w:t xml:space="preserve"> the Code</w:t>
+        <w:t>Where the Business Rules ARE the Code</w:t>
       </w:r>
     </w:p>
     <w:p>
@@ -67,23 +58,13 @@
         </w:rPr>
         <w:t xml:space="preserve">Domain Specific Languages (DSLs) help by providing a formal, concise, and clear structure for describing business rules. But in their usual form, DSLs are textual, meaning that you still </w:t>
       </w:r>
-      <w:proofErr w:type="gramStart"/>
       <w:r>
         <w:rPr>
           <w:rFonts w:ascii="Verdana" w:hAnsi="Verdana"/>
           <w:sz w:val="24"/>
           <w:szCs w:val="24"/>
         </w:rPr>
-        <w:t>have to</w:t>
-      </w:r>
-      <w:proofErr w:type="gramEnd"/>
-      <w:r>
-        <w:rPr>
-          <w:rFonts w:ascii="Verdana" w:hAnsi="Verdana"/>
-          <w:sz w:val="24"/>
-          <w:szCs w:val="24"/>
-        </w:rPr>
-        <w:t xml:space="preserve"> write </w:t>
+        <w:t>must</w:t>
       </w:r>
       <w:r>
         <w:rPr>
@@ -91,15 +72,7 @@
           <w:sz w:val="24"/>
           <w:szCs w:val="24"/>
         </w:rPr>
-        <w:t>code,</w:t>
-      </w:r>
-      <w:r>
-        <w:rPr>
-          <w:rFonts w:ascii="Verdana" w:hAnsi="Verdana"/>
-          <w:sz w:val="24"/>
-          <w:szCs w:val="24"/>
-        </w:rPr>
-        <w:t xml:space="preserve"> and the Business Analyst needs to learn the intermediary formal language.</w:t>
+        <w:t xml:space="preserve"> write code, and the Business Analyst needs to learn the intermediary formal language.</w:t>
       </w:r>
     </w:p>
     <w:p>
@@ -160,15 +133,7 @@
           <w:sz w:val="24"/>
           <w:szCs w:val="24"/>
         </w:rPr>
-        <w:t xml:space="preserve">Directly generate code based on the business </w:t>
-      </w:r>
-      <w:r>
-        <w:rPr>
-          <w:rFonts w:ascii="Verdana" w:hAnsi="Verdana"/>
-          <w:sz w:val="24"/>
-          <w:szCs w:val="24"/>
-        </w:rPr>
-        <w:t>rules</w:t>
+        <w:t>Directly generate code based on the business rules</w:t>
       </w:r>
     </w:p>
     <w:p>
@@ -237,31 +202,7 @@
           <w:sz w:val="24"/>
           <w:szCs w:val="24"/>
         </w:rPr>
-        <w:t>When</w:t>
-      </w:r>
-      <w:r>
-        <w:rPr>
-          <w:rFonts w:ascii="Verdana" w:hAnsi="Verdana"/>
-          <w:sz w:val="24"/>
-          <w:szCs w:val="24"/>
-        </w:rPr>
-        <w:t xml:space="preserve"> business </w:t>
-      </w:r>
-      <w:r>
-        <w:rPr>
-          <w:rFonts w:ascii="Verdana" w:hAnsi="Verdana"/>
-          <w:sz w:val="24"/>
-          <w:szCs w:val="24"/>
-        </w:rPr>
-        <w:t xml:space="preserve">needs </w:t>
-      </w:r>
-      <w:r>
-        <w:rPr>
-          <w:rFonts w:ascii="Verdana" w:hAnsi="Verdana"/>
-          <w:sz w:val="24"/>
-          <w:szCs w:val="24"/>
-        </w:rPr>
-        <w:t>change, it’s a simple matter to edit the rules and re-generate the code. As a bonus, the same edits to the rules can be used to generate regression tests or a document that describes the business rules in shareable form.</w:t>
+        <w:t>When business needs change, it’s a simple matter to edit the rules and re-generate the code. As a bonus, the same edits to the rules can be used to generate regression tests or a document that describes the business rules in shareable form.</w:t>
       </w:r>
     </w:p>
     <w:p>
@@ -1008,6 +949,7 @@
   <w:style w:type="character" w:default="1" w:styleId="DefaultParagraphFont">
     <w:name w:val="Default Paragraph Font"/>
     <w:uiPriority w:val="1"/>
+    <w:semiHidden/>
     <w:unhideWhenUsed/>
   </w:style>
   <w:style w:type="table" w:default="1" w:styleId="TableNormal">

</xml_diff>